<commit_message>
updated meeting minutes (#54)
deleted old docs made new one
</commit_message>
<xml_diff>
--- a/docs/MeetingMinutes/CS401_Meeting_Minutes.docx
+++ b/docs/MeetingMinutes/CS401_Meeting_Minutes.docx
@@ -685,6 +685,138 @@
         <w:rPr>
           <w:rtl w:val="0"/>
         </w:rPr>
+      </w:r>
+    </w:p>
+    <w:p>
+      <w:pPr>
+        <w:pStyle w:val="Heading2"/>
+        <w:rPr>
+          <w:sz w:val="24"/>
+          <w:szCs w:val="24"/>
+        </w:rPr>
+      </w:pPr>
+      <w:bookmarkStart w:colFirst="0" w:colLast="0" w:name="_2pgeh3d86srm" w:id="10"/>
+      <w:bookmarkEnd w:id="10"/>
+      <w:r>
+        <w:rPr>
+          <w:sz w:val="24"/>
+          <w:szCs w:val="24"/>
+          <w:rtl w:val="0"/>
+        </w:rPr>
+        <w:t xml:space="preserve">Meeting ID - 6</w:t>
+      </w:r>
+    </w:p>
+    <w:p>
+      <w:pPr>
+        <w:rPr>
+          <w:sz w:val="24"/>
+          <w:szCs w:val="24"/>
+        </w:rPr>
+      </w:pPr>
+      <w:r>
+        <w:rPr>
+          <w:sz w:val="24"/>
+          <w:szCs w:val="24"/>
+          <w:rtl w:val="0"/>
+        </w:rPr>
+        <w:t xml:space="preserve">Meeting Day - 10/31/2024</w:t>
+      </w:r>
+    </w:p>
+    <w:p>
+      <w:pPr>
+        <w:rPr>
+          <w:sz w:val="24"/>
+          <w:szCs w:val="24"/>
+        </w:rPr>
+      </w:pPr>
+      <w:r>
+        <w:rPr>
+          <w:sz w:val="24"/>
+          <w:szCs w:val="24"/>
+          <w:rtl w:val="0"/>
+        </w:rPr>
+        <w:t xml:space="preserve">Meeting Time - 10:00 PM to 12:00PM</w:t>
+      </w:r>
+    </w:p>
+    <w:p>
+      <w:pPr>
+        <w:rPr>
+          <w:sz w:val="24"/>
+          <w:szCs w:val="24"/>
+        </w:rPr>
+      </w:pPr>
+      <w:r>
+        <w:rPr>
+          <w:sz w:val="24"/>
+          <w:szCs w:val="24"/>
+          <w:rtl w:val="0"/>
+        </w:rPr>
+        <w:t xml:space="preserve">Meeting Type - </w:t>
+      </w:r>
+      <w:r>
+        <w:rPr>
+          <w:i w:val="1"/>
+          <w:sz w:val="24"/>
+          <w:szCs w:val="24"/>
+          <w:rtl w:val="0"/>
+        </w:rPr>
+        <w:t xml:space="preserve">Not Planned</w:t>
+      </w:r>
+      <w:r>
+        <w:rPr>
+          <w:rtl w:val="0"/>
+        </w:rPr>
+      </w:r>
+    </w:p>
+    <w:p>
+      <w:pPr>
+        <w:rPr>
+          <w:sz w:val="24"/>
+          <w:szCs w:val="24"/>
+        </w:rPr>
+      </w:pPr>
+      <w:r>
+        <w:rPr>
+          <w:sz w:val="24"/>
+          <w:szCs w:val="24"/>
+          <w:rtl w:val="0"/>
+        </w:rPr>
+        <w:t xml:space="preserve">Attendance - {Rohan, Phuong}</w:t>
+      </w:r>
+    </w:p>
+    <w:p>
+      <w:pPr>
+        <w:pStyle w:val="Heading3"/>
+        <w:jc w:val="center"/>
+        <w:rPr>
+          <w:b w:val="1"/>
+        </w:rPr>
+      </w:pPr>
+      <w:bookmarkStart w:colFirst="0" w:colLast="0" w:name="_4o39lqc87mus" w:id="11"/>
+      <w:bookmarkEnd w:id="11"/>
+      <w:r>
+        <w:rPr>
+          <w:b w:val="1"/>
+          <w:rtl w:val="0"/>
+        </w:rPr>
+        <w:t xml:space="preserve">Summary</w:t>
+      </w:r>
+    </w:p>
+    <w:p>
+      <w:pPr>
+        <w:rPr>
+          <w:sz w:val="24"/>
+          <w:szCs w:val="24"/>
+        </w:rPr>
+      </w:pPr>
+      <w:r>
+        <w:rPr>
+          <w:sz w:val="24"/>
+          <w:szCs w:val="24"/>
+          <w:rtl w:val="0"/>
+        </w:rPr>
+        <w:tab/>
+        <w:t xml:space="preserve">Finalized submission.</w:t>
       </w:r>
     </w:p>
     <w:p>

</xml_diff>